<commit_message>
add description of multi-objective GenClust++ algorithm
</commit_message>
<xml_diff>
--- a/analysis/ga/ga-comparison.docx
+++ b/analysis/ga/ga-comparison.docx
@@ -299,7 +299,14 @@
           <w:rFonts w:ascii="Times New Roman" w:hAnsi="Times New Roman" w:cs="Times New Roman"/>
           <w:color w:val="000000"/>
         </w:rPr>
-        <w:t>solutions. This strategy is utilized in</w:t>
+        <w:t>solutions. The</w:t>
+      </w:r>
+      <w:r>
+        <w:rPr>
+          <w:rFonts w:ascii="Times New Roman" w:hAnsi="Times New Roman" w:cs="Times New Roman"/>
+          <w:color w:val="000000"/>
+        </w:rPr>
+        <w:t xml:space="preserve"> strategy is utilized in</w:t>
       </w:r>
       <w:r>
         <w:rPr>
@@ -313,7 +320,49 @@
           <w:rFonts w:ascii="Times New Roman" w:hAnsi="Times New Roman" w:cs="Times New Roman"/>
           <w:color w:val="000000"/>
         </w:rPr>
-        <w:t xml:space="preserve">chromosome selection operation, which merges all chromosomes between two populations: the last (most recent) population and the resulting generation from all operations. </w:t>
+        <w:t>chromosome selection operation, which merges all chromosomes bet</w:t>
+      </w:r>
+      <w:r>
+        <w:rPr>
+          <w:rFonts w:ascii="Times New Roman" w:hAnsi="Times New Roman" w:cs="Times New Roman"/>
+          <w:color w:val="000000"/>
+        </w:rPr>
+        <w:t>ween the most recent</w:t>
+      </w:r>
+      <w:r>
+        <w:rPr>
+          <w:rFonts w:ascii="Times New Roman" w:hAnsi="Times New Roman" w:cs="Times New Roman"/>
+          <w:color w:val="000000"/>
+        </w:rPr>
+        <w:t xml:space="preserve"> population and the </w:t>
+      </w:r>
+      <w:r>
+        <w:rPr>
+          <w:rFonts w:ascii="Times New Roman" w:hAnsi="Times New Roman" w:cs="Times New Roman"/>
+          <w:color w:val="000000"/>
+        </w:rPr>
+        <w:t xml:space="preserve">generation </w:t>
+      </w:r>
+      <w:r>
+        <w:rPr>
+          <w:rFonts w:ascii="Times New Roman" w:hAnsi="Times New Roman" w:cs="Times New Roman"/>
+          <w:color w:val="000000"/>
+        </w:rPr>
+        <w:t xml:space="preserve">resulting from all </w:t>
+      </w:r>
+      <w:r>
+        <w:rPr>
+          <w:rFonts w:ascii="Times New Roman" w:hAnsi="Times New Roman" w:cs="Times New Roman"/>
+          <w:color w:val="000000"/>
+        </w:rPr>
+        <w:t xml:space="preserve">genetic </w:t>
+      </w:r>
+      <w:r>
+        <w:rPr>
+          <w:rFonts w:ascii="Times New Roman" w:hAnsi="Times New Roman" w:cs="Times New Roman"/>
+          <w:color w:val="000000"/>
+        </w:rPr>
+        <w:t xml:space="preserve">operations. </w:t>
       </w:r>
       <w:proofErr w:type="spellStart"/>
       <w:r>
@@ -492,7 +541,21 @@
           <w:rFonts w:ascii="Times New Roman" w:hAnsi="Times New Roman" w:cs="Times New Roman"/>
           <w:color w:val="000000"/>
         </w:rPr>
-        <w:t>he solution with the minimum distance to utopia point (best values obtained for the objective functions during optimization process) is chosen is as the final best chromosome.</w:t>
+        <w:t>he solution with the minimum distance to utopia point (best values obtained for the objective functions during op</w:t>
+      </w:r>
+      <w:r>
+        <w:rPr>
+          <w:rFonts w:ascii="Times New Roman" w:hAnsi="Times New Roman" w:cs="Times New Roman"/>
+          <w:color w:val="000000"/>
+        </w:rPr>
+        <w:t>timization process) is chosen</w:t>
+      </w:r>
+      <w:r>
+        <w:rPr>
+          <w:rFonts w:ascii="Times New Roman" w:hAnsi="Times New Roman" w:cs="Times New Roman"/>
+          <w:color w:val="000000"/>
+        </w:rPr>
+        <w:t xml:space="preserve"> as the final best chromosome.</w:t>
       </w:r>
     </w:p>
     <w:p>
@@ -579,6 +642,8 @@
         </w:rPr>
         <w:t xml:space="preserve"> </w:t>
       </w:r>
+      <w:bookmarkStart w:id="0" w:name="_GoBack"/>
+      <w:bookmarkEnd w:id="0"/>
       <w:r>
         <w:rPr>
           <w:rFonts w:ascii="Times New Roman" w:hAnsi="Times New Roman" w:cs="Times New Roman"/>
@@ -2847,14 +2912,7 @@
           <w:rFonts w:ascii="Times New Roman" w:hAnsi="Times New Roman" w:cs="Times New Roman"/>
           <w:color w:val="000000"/>
         </w:rPr>
-        <w:t xml:space="preserve"> </w:t>
-      </w:r>
-      <w:r>
-        <w:rPr>
-          <w:rFonts w:ascii="Times New Roman" w:hAnsi="Times New Roman" w:cs="Times New Roman"/>
-          <w:color w:val="000000"/>
-        </w:rPr>
-        <w:t>in</w:t>
+        <w:t xml:space="preserve"> in</w:t>
       </w:r>
       <w:proofErr w:type="gramEnd"/>
       <w:r>
@@ -2862,21 +2920,7 @@
           <w:rFonts w:ascii="Times New Roman" w:hAnsi="Times New Roman" w:cs="Times New Roman"/>
           <w:color w:val="000000"/>
         </w:rPr>
-        <w:t xml:space="preserve"> terms of f</w:t>
-      </w:r>
-      <w:r>
-        <w:rPr>
-          <w:rFonts w:ascii="Times New Roman" w:hAnsi="Times New Roman" w:cs="Times New Roman"/>
-          <w:color w:val="000000"/>
-        </w:rPr>
-        <w:t>our</w:t>
-      </w:r>
-      <w:r>
-        <w:rPr>
-          <w:rFonts w:ascii="Times New Roman" w:hAnsi="Times New Roman" w:cs="Times New Roman"/>
-          <w:color w:val="000000"/>
-        </w:rPr>
-        <w:t xml:space="preserve"> evaluation metric/criteria: ARI, Silhouette Coefficient, DB Index and the difference between the real and the detected by the algorithms number of clusters</w:t>
+        <w:t xml:space="preserve"> terms of four evaluation metric/criteria: ARI, Silhouette Coefficient, DB Index and the difference between the real and the detected by the algorithms number of clusters</w:t>
       </w:r>
       <w:r>
         <w:rPr>
@@ -2890,14 +2934,7 @@
           <w:rFonts w:ascii="Times New Roman" w:hAnsi="Times New Roman" w:cs="Times New Roman"/>
           <w:color w:val="000000"/>
         </w:rPr>
-        <w:t xml:space="preserve"> </w:t>
-      </w:r>
-      <w:r>
-        <w:rPr>
-          <w:rFonts w:ascii="Times New Roman" w:hAnsi="Times New Roman" w:cs="Times New Roman"/>
-          <w:color w:val="000000"/>
-        </w:rPr>
-        <w:t>T</w:t>
+        <w:t xml:space="preserve"> T</w:t>
       </w:r>
       <w:r>
         <w:rPr>
@@ -3063,14 +3100,7 @@
           <w:rFonts w:ascii="Times New Roman" w:hAnsi="Times New Roman" w:cs="Times New Roman"/>
           <w:color w:val="000000"/>
         </w:rPr>
-        <w:t>MGen</w:t>
-      </w:r>
-      <w:r>
-        <w:rPr>
-          <w:rFonts w:ascii="Times New Roman" w:hAnsi="Times New Roman" w:cs="Times New Roman"/>
-          <w:color w:val="000000"/>
-        </w:rPr>
-        <w:t>Clust</w:t>
+        <w:t>MGenClust</w:t>
       </w:r>
       <w:proofErr w:type="spellEnd"/>
       <w:r>
@@ -3078,14 +3108,7 @@
           <w:rFonts w:ascii="Times New Roman" w:hAnsi="Times New Roman" w:cs="Times New Roman"/>
           <w:color w:val="000000"/>
         </w:rPr>
-        <w:t xml:space="preserve">++ performance and </w:t>
-      </w:r>
-      <w:r>
-        <w:rPr>
-          <w:rFonts w:ascii="Times New Roman" w:hAnsi="Times New Roman" w:cs="Times New Roman"/>
-          <w:color w:val="000000"/>
-        </w:rPr>
-        <w:t xml:space="preserve">higher or equal to 328 – better </w:t>
+        <w:t xml:space="preserve">++ performance and higher or equal to 328 – better </w:t>
       </w:r>
       <w:proofErr w:type="spellStart"/>
       <w:r>
@@ -3101,14 +3124,7 @@
           <w:rFonts w:ascii="Times New Roman" w:hAnsi="Times New Roman" w:cs="Times New Roman"/>
           <w:color w:val="000000"/>
         </w:rPr>
-        <w:t>++ performance</w:t>
-      </w:r>
-      <w:r>
-        <w:rPr>
-          <w:rFonts w:ascii="Times New Roman" w:hAnsi="Times New Roman" w:cs="Times New Roman"/>
-          <w:color w:val="000000"/>
-        </w:rPr>
-        <w:t xml:space="preserve">, while the for Tables 7 and 8, </w:t>
+        <w:t xml:space="preserve">++ performance, while the for Tables 7 and 8, </w:t>
       </w:r>
       <w:r>
         <w:rPr>
@@ -3200,14 +3216,7 @@
           <w:rFonts w:ascii="Times New Roman" w:hAnsi="Times New Roman" w:cs="Times New Roman"/>
           <w:color w:val="000000"/>
         </w:rPr>
-        <w:t>M</w:t>
-      </w:r>
-      <w:r>
-        <w:rPr>
-          <w:rFonts w:ascii="Times New Roman" w:hAnsi="Times New Roman" w:cs="Times New Roman"/>
-          <w:color w:val="000000"/>
-        </w:rPr>
-        <w:t>GenClust</w:t>
+        <w:t>MGenClust</w:t>
       </w:r>
       <w:proofErr w:type="spellEnd"/>
       <w:r>
@@ -6712,7 +6721,7 @@
           <w:color w:val="000000"/>
         </w:rPr>
       </w:pPr>
-      <w:bookmarkStart w:id="0" w:name="OLE_LINK1"/>
+      <w:bookmarkStart w:id="1" w:name="OLE_LINK1"/>
       <w:r>
         <w:rPr>
           <w:rFonts w:ascii="Times New Roman" w:hAnsi="Times New Roman" w:cs="Times New Roman"/>
@@ -6844,7 +6853,7 @@
             <w:vAlign w:val="center"/>
             <w:hideMark/>
           </w:tcPr>
-          <w:bookmarkEnd w:id="0"/>
+          <w:bookmarkEnd w:id="1"/>
           <w:p>
             <w:pPr>
               <w:jc w:val="center"/>
@@ -11593,14 +11602,7 @@
           <w:rFonts w:ascii="Times New Roman" w:hAnsi="Times New Roman" w:cs="Times New Roman"/>
           <w:color w:val="000000"/>
         </w:rPr>
-        <w:t xml:space="preserve"> using</w:t>
-      </w:r>
-      <w:r>
-        <w:rPr>
-          <w:rFonts w:ascii="Times New Roman" w:hAnsi="Times New Roman" w:cs="Times New Roman"/>
-          <w:color w:val="000000"/>
-        </w:rPr>
-        <w:t xml:space="preserve"> DB Index scores</w:t>
+        <w:t xml:space="preserve"> using DB Index scores</w:t>
       </w:r>
       <w:r>
         <w:rPr>
@@ -13302,14 +13304,7 @@
           <w:rFonts w:ascii="Times New Roman" w:hAnsi="Times New Roman" w:cs="Times New Roman"/>
           <w:color w:val="000000"/>
         </w:rPr>
-        <w:t xml:space="preserve"> using</w:t>
-      </w:r>
-      <w:r>
-        <w:rPr>
-          <w:rFonts w:ascii="Times New Roman" w:hAnsi="Times New Roman" w:cs="Times New Roman"/>
-          <w:color w:val="000000"/>
-        </w:rPr>
-        <w:t xml:space="preserve"> Silhouette Coefficient scores.</w:t>
+        <w:t xml:space="preserve"> using Silhouette Coefficient scores.</w:t>
       </w:r>
     </w:p>
     <w:tbl>
@@ -14816,14 +14811,7 @@
           <w:rFonts w:ascii="Times New Roman" w:hAnsi="Times New Roman" w:cs="Times New Roman"/>
           <w:color w:val="000000"/>
         </w:rPr>
-        <w:t xml:space="preserve"> using</w:t>
-      </w:r>
-      <w:r>
-        <w:rPr>
-          <w:rFonts w:ascii="Times New Roman" w:hAnsi="Times New Roman" w:cs="Times New Roman"/>
-          <w:color w:val="000000"/>
-        </w:rPr>
-        <w:t xml:space="preserve"> the difference between the real and the detected number of clusters scores.</w:t>
+        <w:t xml:space="preserve"> using the difference between the real and the detected number of clusters scores.</w:t>
       </w:r>
     </w:p>
     <w:tbl>
@@ -16504,8 +16492,6 @@
           <w:rFonts w:ascii="Times New Roman" w:hAnsi="Times New Roman" w:cs="Times New Roman"/>
         </w:rPr>
       </w:pPr>
-      <w:bookmarkStart w:id="1" w:name="_GoBack"/>
-      <w:bookmarkEnd w:id="1"/>
     </w:p>
     <w:sectPr>
       <w:pgSz w:w="12240" w:h="15840"/>
@@ -17593,11 +17579,11 @@
         </c:dLbls>
         <c:gapWidth val="219"/>
         <c:overlap val="-27"/>
-        <c:axId val="1029287264"/>
-        <c:axId val="1026265456"/>
+        <c:axId val="894356832"/>
+        <c:axId val="1024614944"/>
       </c:barChart>
       <c:catAx>
-        <c:axId val="1029287264"/>
+        <c:axId val="894356832"/>
         <c:scaling>
           <c:orientation val="minMax"/>
         </c:scaling>
@@ -17640,7 +17626,7 @@
             <a:endParaRPr lang="en-US"/>
           </a:p>
         </c:txPr>
-        <c:crossAx val="1026265456"/>
+        <c:crossAx val="1024614944"/>
         <c:crosses val="autoZero"/>
         <c:auto val="1"/>
         <c:lblAlgn val="ctr"/>
@@ -17648,7 +17634,7 @@
         <c:noMultiLvlLbl val="0"/>
       </c:catAx>
       <c:valAx>
-        <c:axId val="1026265456"/>
+        <c:axId val="1024614944"/>
         <c:scaling>
           <c:orientation val="minMax"/>
         </c:scaling>
@@ -17699,7 +17685,7 @@
             <a:endParaRPr lang="en-US"/>
           </a:p>
         </c:txPr>
-        <c:crossAx val="1029287264"/>
+        <c:crossAx val="894356832"/>
         <c:crosses val="autoZero"/>
         <c:crossBetween val="between"/>
       </c:valAx>

</xml_diff>